<commit_message>
Updated OC3, created oc4
</commit_message>
<xml_diff>
--- a/02-Requirement/Operationskontrakter/OC3 - getCreditRate.docx
+++ b/02-Requirement/Operationskontrakter/OC3 - getCreditRate.docx
@@ -67,13 +67,14 @@
         </w:rPr>
         <w:t>Forudsætninger:</w:t>
         <w:tab/>
-        <w:t>En instansvariable cpr eksi</w:t>
-      </w:r>
-      <w:r>
-        <w:rPr>
-          <w:lang w:val="da-DK"/>
-        </w:rPr>
-        <w:t>stere i instansen lo af klassen LoanOffer.</w:t>
+      </w:r>
+      <w:bookmarkStart w:id="0" w:name="__DdeLink__31_1343092290"/>
+      <w:bookmarkEnd w:id="0"/>
+      <w:r>
+        <w:rPr>
+          <w:lang w:val="da-DK"/>
+        </w:rPr>
+        <w:t>En instansvariable cpr eksistere i instansen lo af klassen LoanOffer.</w:t>
       </w:r>
     </w:p>
     <w:p>
@@ -87,12 +88,18 @@
         </w:rPr>
         <w:t>Slutbetingelser:</w:t>
         <w:tab/>
-      </w:r>
-      <w:r>
-        <w:rPr>
-          <w:lang w:val="da-DK"/>
-        </w:rPr>
-        <w:t xml:space="preserve">getCreditRate returnerer en enum type af Rating. </w:t>
+        <w:t>getCreditRate returnerer en enum type af Rating.</w:t>
+      </w:r>
+    </w:p>
+    <w:p>
+      <w:pPr>
+        <w:pStyle w:val="Normal"/>
+        <w:rPr>
+          <w:lang w:val="da-DK"/>
+        </w:rPr>
+      </w:pPr>
+      <w:r>
+        <w:rPr/>
       </w:r>
     </w:p>
     <w:sectPr>
@@ -207,13 +214,16 @@
   </w:style>
   <w:style w:type="paragraph" w:styleId="Liste">
     <w:name w:val="Liste"/>
+    <w:basedOn w:val="Brdtekst"/>
     <w:pPr>
       <w:widowControl w:val="false"/>
       <w:suppressAutoHyphens w:val="true"/>
-    </w:pPr>
-    <w:rPr>
-      <w:rFonts w:cs="FreeSans" w:ascii="Liberation Serif" w:hAnsi="Liberation Serif" w:eastAsia="Droid Sans Fallback"/>
-      <w:color w:val="auto"/>
+      <w:bidi w:val="0"/>
+      <w:jc w:val="left"/>
+    </w:pPr>
+    <w:rPr>
+      <w:rFonts w:ascii="Liberation Serif" w:hAnsi="Liberation Serif" w:eastAsia="Droid Sans Fallback" w:cs="FreeSans"/>
+      <w:color w:val="00000A"/>
       <w:sz w:val="20"/>
       <w:szCs w:val="24"/>
       <w:lang w:val="en-US" w:eastAsia="zh-CN" w:bidi="hi-IN"/>

</xml_diff>